<commit_message>
docs updated with login credentials
</commit_message>
<xml_diff>
--- a/docs/Sprint 1/Sprint 1 Status Report.docx
+++ b/docs/Sprint 1/Sprint 1 Status Report.docx
@@ -217,6 +217,11 @@
       </w:r>
     </w:p>
     <w:p>
+      <w:pPr>
+        <w:rPr>
+          <w:rStyle w:val="Hyperlink"/>
+        </w:rPr>
+      </w:pPr>
       <w:r>
         <w:t>Sprint 1 Retrospective</w:t>
       </w:r>
@@ -231,6 +236,111 @@
           <w:t>https://youtu.be/kxd9nJxSA80</w:t>
         </w:r>
       </w:hyperlink>
+    </w:p>
+    <w:p>
+      <w:pPr>
+        <w:rPr>
+          <w:rFonts w:asciiTheme="majorHAnsi" w:eastAsiaTheme="majorEastAsia" w:hAnsiTheme="majorHAnsi" w:cstheme="majorBidi"/>
+          <w:color w:val="2E74B5" w:themeColor="accent1" w:themeShade="BF"/>
+          <w:sz w:val="32"/>
+          <w:szCs w:val="32"/>
+        </w:rPr>
+      </w:pPr>
+      <w:r>
+        <w:rPr>
+          <w:rFonts w:asciiTheme="majorHAnsi" w:eastAsiaTheme="majorEastAsia" w:hAnsiTheme="majorHAnsi" w:cstheme="majorBidi"/>
+          <w:color w:val="2E74B5" w:themeColor="accent1" w:themeShade="BF"/>
+          <w:sz w:val="32"/>
+          <w:szCs w:val="32"/>
+        </w:rPr>
+        <w:lastRenderedPageBreak/>
+        <w:t>Live URL</w:t>
+      </w:r>
+    </w:p>
+    <w:p>
+      <w:hyperlink r:id="rId9" w:history="1">
+        <w:r>
+          <w:rPr>
+            <w:rStyle w:val="Hyperlink"/>
+          </w:rPr>
+          <w:t>http://52.5.93.209:8082/wpm/index.jsp</w:t>
+        </w:r>
+      </w:hyperlink>
+    </w:p>
+    <w:p>
+      <w:pPr>
+        <w:rPr>
+          <w:rFonts w:asciiTheme="majorHAnsi" w:eastAsiaTheme="majorEastAsia" w:hAnsiTheme="majorHAnsi" w:cstheme="majorBidi"/>
+          <w:color w:val="2E74B5" w:themeColor="accent1" w:themeShade="BF"/>
+          <w:sz w:val="32"/>
+          <w:szCs w:val="32"/>
+        </w:rPr>
+      </w:pPr>
+      <w:r>
+        <w:rPr>
+          <w:rFonts w:asciiTheme="majorHAnsi" w:eastAsiaTheme="majorEastAsia" w:hAnsiTheme="majorHAnsi" w:cstheme="majorBidi"/>
+          <w:color w:val="2E74B5" w:themeColor="accent1" w:themeShade="BF"/>
+          <w:sz w:val="32"/>
+          <w:szCs w:val="32"/>
+        </w:rPr>
+        <w:t>Login Credentials</w:t>
+      </w:r>
+    </w:p>
+    <w:p>
+      <w:r>
+        <w:rPr>
+          <w:b/>
+        </w:rPr>
+        <w:t xml:space="preserve">Demand management group </w:t>
+      </w:r>
+      <w:proofErr w:type="gramStart"/>
+      <w:r>
+        <w:rPr>
+          <w:b/>
+        </w:rPr>
+        <w:t>user</w:t>
+      </w:r>
+      <w:r>
+        <w:t xml:space="preserve"> :</w:t>
+      </w:r>
+      <w:proofErr w:type="gramEnd"/>
+      <w:r>
+        <w:t xml:space="preserve"> userdm1/</w:t>
+      </w:r>
+      <w:proofErr w:type="spellStart"/>
+      <w:r>
+        <w:t>passwd</w:t>
+      </w:r>
+      <w:proofErr w:type="spellEnd"/>
+    </w:p>
+    <w:p>
+      <w:r>
+        <w:rPr>
+          <w:b/>
+        </w:rPr>
+        <w:t xml:space="preserve">Application group </w:t>
+      </w:r>
+      <w:proofErr w:type="gramStart"/>
+      <w:r>
+        <w:rPr>
+          <w:b/>
+        </w:rPr>
+        <w:t>user</w:t>
+      </w:r>
+      <w:r>
+        <w:t xml:space="preserve"> :</w:t>
+      </w:r>
+      <w:proofErr w:type="gramEnd"/>
+      <w:r>
+        <w:t xml:space="preserve"> userapp1/</w:t>
+      </w:r>
+      <w:proofErr w:type="spellStart"/>
+      <w:r>
+        <w:t>passwd</w:t>
+      </w:r>
+      <w:proofErr w:type="spellEnd"/>
+    </w:p>
+    <w:p>
       <w:bookmarkStart w:id="0" w:name="_GoBack"/>
       <w:bookmarkEnd w:id="0"/>
     </w:p>

</xml_diff>